<commit_message>
Pull request link was added to the report. Report in PDF was added
</commit_message>
<xml_diff>
--- a/ai_13/vladyslav_murashko_epic_1/Reports/epic_1_practice_and_labs_report_vladyslav_murashko.docx
+++ b/ai_13/vladyslav_murashko_epic_1/Reports/epic_1_practice_and_labs_report_vladyslav_murashko.docx
@@ -2984,6 +2984,7 @@
       <w:r>
         <w:rPr>
           <w:rFonts w:ascii="Times New Roman" w:eastAsia="Times New Roman" w:hAnsi="Times New Roman" w:cs="Times New Roman"/>
+          <w:noProof/>
           <w:color w:val="333333"/>
           <w:kern w:val="0"/>
           <w:sz w:val="28"/>
@@ -3317,6 +3318,7 @@
       <w:r>
         <w:rPr>
           <w:rFonts w:ascii="Times New Roman" w:eastAsia="Times New Roman" w:hAnsi="Times New Roman" w:cs="Times New Roman"/>
+          <w:noProof/>
           <w:color w:val="333333"/>
           <w:kern w:val="0"/>
           <w:sz w:val="28"/>
@@ -3550,7 +3552,7 @@
           <w14:ligatures w14:val="none"/>
         </w:rPr>
         <w:drawing>
-          <wp:anchor distT="0" distB="0" distL="114300" distR="114300" simplePos="0" relativeHeight="251660288" behindDoc="0" locked="0" layoutInCell="1" allowOverlap="1" wp14:anchorId="63B4FF3A" wp14:editId="78E07B1F">
+          <wp:anchor distT="0" distB="0" distL="114300" distR="114300" simplePos="0" relativeHeight="251660288" behindDoc="0" locked="0" layoutInCell="1" allowOverlap="1" wp14:anchorId="63B4FF3A" wp14:editId="144E62E5">
             <wp:simplePos x="0" y="0"/>
             <wp:positionH relativeFrom="margin">
               <wp:align>center</wp:align>
@@ -4062,6 +4064,7 @@
       </w:pPr>
       <w:r>
         <w:rPr>
+          <w:noProof/>
           <w:lang w:val="en-US"/>
         </w:rPr>
         <w:lastRenderedPageBreak/>
@@ -4281,6 +4284,7 @@
         <w:rPr>
           <w:rFonts w:ascii="Times New Roman" w:eastAsia="Times New Roman" w:hAnsi="Times New Roman" w:cs="Times New Roman"/>
           <w:b/>
+          <w:noProof/>
           <w:color w:val="333333"/>
           <w:kern w:val="0"/>
           <w:sz w:val="28"/>
@@ -4401,6 +4405,7 @@
         <w:rPr>
           <w:rFonts w:ascii="Times New Roman" w:eastAsia="Times New Roman" w:hAnsi="Times New Roman" w:cs="Times New Roman"/>
           <w:b/>
+          <w:noProof/>
           <w:color w:val="333333"/>
           <w:kern w:val="0"/>
           <w:sz w:val="28"/>
@@ -4984,10 +4989,10 @@
           <w:sz w:val="32"/>
           <w:szCs w:val="32"/>
           <w:highlight w:val="white"/>
-          <w:lang w:val="ru-RU" w:eastAsia="uk-UA"/>
-          <w14:ligatures w14:val="none"/>
-        </w:rPr>
-        <w:t xml:space="preserve"> на </w:t>
+          <w:lang w:val="en-US" w:eastAsia="uk-UA"/>
+          <w14:ligatures w14:val="none"/>
+        </w:rPr>
+        <w:t xml:space="preserve"> </w:t>
       </w:r>
       <w:r>
         <w:rPr>
@@ -4998,9 +5003,37 @@
           <w:sz w:val="32"/>
           <w:szCs w:val="32"/>
           <w:highlight w:val="white"/>
+          <w:lang w:val="ru-RU" w:eastAsia="uk-UA"/>
+          <w14:ligatures w14:val="none"/>
+        </w:rPr>
+        <w:t>на</w:t>
+      </w:r>
+      <w:r>
+        <w:rPr>
+          <w:rFonts w:ascii="Times New Roman" w:eastAsia="Times New Roman" w:hAnsi="Times New Roman" w:cs="Times New Roman"/>
+          <w:b/>
+          <w:color w:val="333333"/>
+          <w:kern w:val="0"/>
+          <w:sz w:val="32"/>
+          <w:szCs w:val="32"/>
+          <w:highlight w:val="white"/>
           <w:lang w:val="en-US" w:eastAsia="uk-UA"/>
           <w14:ligatures w14:val="none"/>
         </w:rPr>
+        <w:t xml:space="preserve"> </w:t>
+      </w:r>
+      <w:r>
+        <w:rPr>
+          <w:rFonts w:ascii="Times New Roman" w:eastAsia="Times New Roman" w:hAnsi="Times New Roman" w:cs="Times New Roman"/>
+          <w:b/>
+          <w:color w:val="333333"/>
+          <w:kern w:val="0"/>
+          <w:sz w:val="32"/>
+          <w:szCs w:val="32"/>
+          <w:highlight w:val="white"/>
+          <w:lang w:val="en-US" w:eastAsia="uk-UA"/>
+          <w14:ligatures w14:val="none"/>
+        </w:rPr>
         <w:t>pull request:</w:t>
       </w:r>
       <w:r>
@@ -5017,6 +5050,47 @@
         </w:rPr>
         <w:t xml:space="preserve"> </w:t>
       </w:r>
+      <w:hyperlink r:id="rId16" w:history="1">
+        <w:r>
+          <w:rPr>
+            <w:rStyle w:val="Hyperlink"/>
+            <w:rFonts w:ascii="Times New Roman" w:eastAsia="Times New Roman" w:hAnsi="Times New Roman" w:cs="Times New Roman"/>
+            <w:b/>
+            <w:kern w:val="0"/>
+            <w:sz w:val="28"/>
+            <w:szCs w:val="28"/>
+            <w:lang w:val="en-US" w:eastAsia="uk-UA"/>
+            <w14:ligatures w14:val="none"/>
+          </w:rPr>
+          <w:t>https://github.com/artificial-intelligence-department/ai_programming_playground_202</w:t>
+        </w:r>
+        <w:r>
+          <w:rPr>
+            <w:rStyle w:val="Hyperlink"/>
+            <w:rFonts w:ascii="Times New Roman" w:eastAsia="Times New Roman" w:hAnsi="Times New Roman" w:cs="Times New Roman"/>
+            <w:b/>
+            <w:kern w:val="0"/>
+            <w:sz w:val="28"/>
+            <w:szCs w:val="28"/>
+            <w:lang w:val="en-US" w:eastAsia="uk-UA"/>
+            <w14:ligatures w14:val="none"/>
+          </w:rPr>
+          <w:t>4</w:t>
+        </w:r>
+        <w:r>
+          <w:rPr>
+            <w:rStyle w:val="Hyperlink"/>
+            <w:rFonts w:ascii="Times New Roman" w:eastAsia="Times New Roman" w:hAnsi="Times New Roman" w:cs="Times New Roman"/>
+            <w:b/>
+            <w:kern w:val="0"/>
+            <w:sz w:val="28"/>
+            <w:szCs w:val="28"/>
+            <w:lang w:val="en-US" w:eastAsia="uk-UA"/>
+            <w14:ligatures w14:val="none"/>
+          </w:rPr>
+          <w:t>/pull/47</w:t>
+        </w:r>
+      </w:hyperlink>
     </w:p>
     <w:p>
       <w:pPr>
@@ -6758,6 +6832,7 @@
   <w:style w:type="character" w:default="1" w:styleId="DefaultParagraphFont">
     <w:name w:val="Default Paragraph Font"/>
     <w:uiPriority w:val="1"/>
+    <w:semiHidden/>
     <w:unhideWhenUsed/>
   </w:style>
   <w:style w:type="table" w:default="1" w:styleId="TableNormal">

</xml_diff>